<commit_message>
Fix bug with partner table column headings
</commit_message>
<xml_diff>
--- a/support_files/draft_memo_template.docx
+++ b/support_files/draft_memo_template.docx
@@ -13,15 +13,31 @@
     </w:p>
     <w:sectPr>
       <w:headerReference w:type="default" r:id="rId2"/>
+      <w:footerReference w:type="default" r:id="rId3"/>
       <w:type w:val="nextPage"/>
       <w:pgSz w:w="11906" w:h="16838"/>
-      <w:pgMar w:left="1134" w:right="1134" w:header="1134" w:top="1417" w:footer="0" w:bottom="1134" w:gutter="0"/>
+      <w:pgMar w:left="1134" w:right="1134" w:header="1134" w:top="1417" w:footer="1134" w:bottom="1693" w:gutter="0"/>
       <w:pgNumType w:fmt="decimal"/>
       <w:formProt w:val="false"/>
       <w:textDirection w:val="lrTb"/>
     </w:sectPr>
   </w:body>
 </w:document>
+</file>
+
+<file path=word/footer1.xml><?xml version="1.0" encoding="utf-8"?>
+<w:ftr xmlns:o="urn:schemas-microsoft-com:office:office" xmlns:r="http://schemas.openxmlformats.org/officeDocument/2006/relationships" xmlns:v="urn:schemas-microsoft-com:vml" xmlns:w="http://schemas.openxmlformats.org/wordprocessingml/2006/main" xmlns:w10="urn:schemas-microsoft-com:office:word" xmlns:wp="http://schemas.openxmlformats.org/drawingml/2006/wordprocessingDrawing" xmlns:wps="http://schemas.microsoft.com/office/word/2010/wordprocessingShape" xmlns:wpg="http://schemas.microsoft.com/office/word/2010/wordprocessingGroup" xmlns:mc="http://schemas.openxmlformats.org/markup-compatibility/2006" xmlns:wp14="http://schemas.microsoft.com/office/word/2010/wordprocessingDrawing" xmlns:w14="http://schemas.microsoft.com/office/word/2010/wordml" mc:Ignorable="w14 wp14">
+  <w:p>
+    <w:pPr>
+      <w:pStyle w:val="Footer"/>
+      <w:rPr/>
+    </w:pPr>
+    <w:r>
+      <w:rPr/>
+      <w:t xml:space="preserve">DRAFT: Final figures may differ from those presented here. </w:t>
+    </w:r>
+  </w:p>
+</w:ftr>
 </file>
 
 <file path=word/header1.xml><?xml version="1.0" encoding="utf-8"?>
@@ -55,7 +71,7 @@
             <v:h position="@0,21600"/>
           </v:handles>
         </v:shapetype>
-        <v:shape id="PowerPlusWaterMarkObject" o:spid="shape_0" fillcolor="silver" stroked="f" style="position:absolute;margin-left:0.05pt;margin-top:276.6pt;width:481.8pt;height:161pt;rotation:315;mso-position-horizontal:center;mso-position-horizontal-relative:margin;mso-position-vertical:center;mso-position-vertical-relative:margin" type="shapetype_136">
+        <v:shape id="PowerPlusWaterMarkObject" o:spid="shape_0" fillcolor="silver" stroked="f" style="position:absolute;margin-left:0.05pt;margin-top:262.65pt;width:481.8pt;height:161pt;rotation:315;mso-position-horizontal:center;mso-position-horizontal-relative:margin;mso-position-vertical:center;mso-position-vertical-relative:margin" type="shapetype_136">
           <v:path textpathok="t"/>
           <v:textpath on="t" fitshape="t" string="DRAFT" trim="t" style="font-family:&quot;Arial&quot;;font-size:1pt"/>
           <w10:wrap type="none"/>
@@ -64,9 +80,6 @@
         </v:shape>
       </w:pict>
     </w:r>
-    <w:bookmarkStart w:id="0" w:name="__UnoMark__5545_157243957"/>
-    <w:bookmarkStart w:id="1" w:name="__UnoMark__5545_157243957"/>
-    <w:bookmarkEnd w:id="1"/>
   </w:p>
 </w:hdr>
 </file>
@@ -174,5 +187,17 @@
     </w:pPr>
     <w:rPr/>
   </w:style>
+  <w:style w:type="paragraph" w:styleId="Footer">
+    <w:name w:val="Footer"/>
+    <w:basedOn w:val="Normal"/>
+    <w:pPr>
+      <w:suppressLineNumbers/>
+      <w:tabs>
+        <w:tab w:val="center" w:pos="4819" w:leader="none"/>
+        <w:tab w:val="right" w:pos="9638" w:leader="none"/>
+      </w:tabs>
+    </w:pPr>
+    <w:rPr/>
+  </w:style>
 </w:styles>
 </file>
</xml_diff>